<commit_message>
Update 11/13/2023 10:32AM EST
Updates as of 10:32AM EST on 11/13/2023.
</commit_message>
<xml_diff>
--- a/20231113 - Global United Defense, Inc. - Crime Prevention Security Systems - v1.0.2.1.docx
+++ b/20231113 - Global United Defense, Inc. - Crime Prevention Security Systems - v1.0.2.1.docx
@@ -203,7 +203,7 @@
           <w:sz w:val="28"/>
           <w:szCs w:val="28"/>
         </w:rPr>
-        <w:t>11/13/2023 10:07:06 AM</w:t>
+        <w:t>11/13/2023 10:31:49 AM</w:t>
       </w:r>
     </w:p>
     <w:p>
@@ -644,15 +644,7 @@
           <w:bCs/>
           <w:color w:val="FF0000"/>
         </w:rPr>
-        <w:t>ACC</w:t>
-      </w:r>
-      <w:r>
-        <w:rPr>
-          <w:b/>
-          <w:bCs/>
-          <w:color w:val="FF0000"/>
-        </w:rPr>
-        <w:t>ESSORY</w:t>
+        <w:t>ACCESSORY</w:t>
       </w:r>
       <w:r>
         <w:rPr>
@@ -26174,10 +26166,6 @@
       <w:pPr>
         <w:ind w:left="720"/>
         <w:jc w:val="both"/>
-        <w:rPr>
-          <w:b/>
-          <w:bCs/>
-        </w:rPr>
       </w:pPr>
       <w:r>
         <w:rPr>
@@ -26205,15 +26193,7 @@
           <w:bCs/>
           <w:color w:val="FF0000"/>
         </w:rPr>
-        <w:t>POLY</w:t>
-      </w:r>
-      <w:r>
-        <w:rPr>
-          <w:b/>
-          <w:bCs/>
-          <w:color w:val="FF0000"/>
-        </w:rPr>
-        <w:t>GAMY</w:t>
+        <w:t>POLTERGEIST</w:t>
       </w:r>
       <w:r>
         <w:rPr>
@@ -26258,7 +26238,15 @@
           <w:bCs/>
           <w:color w:val="FF0000"/>
         </w:rPr>
-        <w:t>PORNOGRAPHIC EXPOSURE</w:t>
+        <w:t>POLY</w:t>
+      </w:r>
+      <w:r>
+        <w:rPr>
+          <w:b/>
+          <w:bCs/>
+          <w:color w:val="FF0000"/>
+        </w:rPr>
+        <w:t>GAMY</w:t>
       </w:r>
       <w:r>
         <w:rPr>
@@ -26303,314 +26291,7 @@
           <w:bCs/>
           <w:color w:val="FF0000"/>
         </w:rPr>
-        <w:t>PRE-</w:t>
-      </w:r>
-      <w:r>
-        <w:rPr>
-          <w:b/>
-          <w:bCs/>
-          <w:color w:val="FF0000"/>
-        </w:rPr>
-        <w:t>JUDGMENTAL</w:t>
-      </w:r>
-      <w:r>
-        <w:rPr>
-          <w:b/>
-          <w:bCs/>
-          <w:color w:val="FF0000"/>
-        </w:rPr>
-        <w:t xml:space="preserve"> </w:t>
-      </w:r>
-      <w:r>
-        <w:rPr>
-          <w:b/>
-          <w:bCs/>
-          <w:color w:val="FF0000"/>
-        </w:rPr>
-        <w:t>BIAS</w:t>
-      </w:r>
-      <w:r>
-        <w:rPr>
-          <w:b/>
-          <w:bCs/>
-        </w:rPr>
-        <w:t>(</w:t>
-      </w:r>
-      <w:r>
-        <w:rPr>
-          <w:b/>
-          <w:bCs/>
-          <w:color w:val="808080" w:themeColor="background1" w:themeShade="80"/>
-        </w:rPr>
-        <w:t>S</w:t>
-      </w:r>
-      <w:r>
-        <w:rPr>
-          <w:b/>
-          <w:bCs/>
-        </w:rPr>
-        <w:t>)</w:t>
-      </w:r>
-      <w:r>
-        <w:rPr>
-          <w:b/>
-          <w:bCs/>
-        </w:rPr>
-        <w:t xml:space="preserve"> </w:t>
-      </w:r>
-      <w:r>
-        <w:rPr>
-          <w:b/>
-          <w:bCs/>
-          <w:color w:val="0070C0"/>
-        </w:rPr>
-        <w:t>IN</w:t>
-      </w:r>
-      <w:r>
-        <w:rPr>
-          <w:b/>
-          <w:bCs/>
-        </w:rPr>
-        <w:t xml:space="preserve"> </w:t>
-      </w:r>
-      <w:r>
-        <w:rPr>
-          <w:b/>
-          <w:bCs/>
-          <w:color w:val="FF0000"/>
-        </w:rPr>
-        <w:t>ANY BAD FAIT</w:t>
-      </w:r>
-      <w:r>
-        <w:rPr>
-          <w:b/>
-          <w:bCs/>
-          <w:color w:val="FF0000"/>
-        </w:rPr>
-        <w:t>H EFFORT</w:t>
-      </w:r>
-      <w:r>
-        <w:rPr>
-          <w:b/>
-          <w:bCs/>
-        </w:rPr>
-        <w:t>(</w:t>
-      </w:r>
-      <w:r>
-        <w:rPr>
-          <w:b/>
-          <w:bCs/>
-          <w:color w:val="808080" w:themeColor="background1" w:themeShade="80"/>
-        </w:rPr>
-        <w:t>S</w:t>
-      </w:r>
-      <w:r>
-        <w:rPr>
-          <w:b/>
-          <w:bCs/>
-        </w:rPr>
-        <w:t>)</w:t>
-      </w:r>
-      <w:r>
-        <w:rPr>
-          <w:b/>
-          <w:bCs/>
-        </w:rPr>
-        <w:t xml:space="preserve"> </w:t>
-      </w:r>
-      <w:r>
-        <w:rPr>
-          <w:b/>
-          <w:bCs/>
-          <w:color w:val="0070C0"/>
-        </w:rPr>
-        <w:t>TO</w:t>
-      </w:r>
-      <w:r>
-        <w:rPr>
-          <w:b/>
-          <w:bCs/>
-        </w:rPr>
-        <w:t xml:space="preserve"> </w:t>
-      </w:r>
-      <w:r>
-        <w:rPr>
-          <w:b/>
-          <w:bCs/>
-          <w:color w:val="00B050"/>
-        </w:rPr>
-        <w:t>FALSELY</w:t>
-      </w:r>
-      <w:r>
-        <w:rPr>
-          <w:b/>
-          <w:bCs/>
-        </w:rPr>
-        <w:t xml:space="preserve"> </w:t>
-      </w:r>
-      <w:r>
-        <w:rPr>
-          <w:b/>
-          <w:bCs/>
-          <w:color w:val="7030A0"/>
-        </w:rPr>
-        <w:t>TRY</w:t>
-      </w:r>
-      <w:r>
-        <w:rPr>
-          <w:b/>
-          <w:bCs/>
-        </w:rPr>
-        <w:t xml:space="preserve"> </w:t>
-      </w:r>
-      <w:r>
-        <w:rPr>
-          <w:b/>
-          <w:bCs/>
-          <w:color w:val="FF0000"/>
-        </w:rPr>
-        <w:t>ANY CASE</w:t>
-      </w:r>
-      <w:r>
-        <w:rPr>
-          <w:b/>
-          <w:bCs/>
-        </w:rPr>
-        <w:t>(</w:t>
-      </w:r>
-      <w:r>
-        <w:rPr>
-          <w:b/>
-          <w:bCs/>
-          <w:color w:val="808080" w:themeColor="background1" w:themeShade="80"/>
-        </w:rPr>
-        <w:t>S</w:t>
-      </w:r>
-      <w:r>
-        <w:rPr>
-          <w:b/>
-          <w:bCs/>
-        </w:rPr>
-        <w:t>)</w:t>
-      </w:r>
-      <w:r>
-        <w:rPr>
-          <w:b/>
-          <w:bCs/>
-        </w:rPr>
-        <w:t xml:space="preserve"> </w:t>
-      </w:r>
-      <w:r>
-        <w:rPr>
-          <w:b/>
-          <w:bCs/>
-          <w:color w:val="0070C0"/>
-        </w:rPr>
-        <w:t>AGAINST</w:t>
-      </w:r>
-      <w:r>
-        <w:rPr>
-          <w:b/>
-          <w:bCs/>
-        </w:rPr>
-        <w:t xml:space="preserve"> </w:t>
-      </w:r>
-      <w:r>
-        <w:rPr>
-          <w:b/>
-          <w:bCs/>
-          <w:color w:val="FF0000"/>
-        </w:rPr>
-        <w:t>ANY PLAINTIFF</w:t>
-      </w:r>
-      <w:r>
-        <w:rPr>
-          <w:b/>
-          <w:bCs/>
-        </w:rPr>
-        <w:t>(</w:t>
-      </w:r>
-      <w:r>
-        <w:rPr>
-          <w:b/>
-          <w:bCs/>
-          <w:color w:val="808080" w:themeColor="background1" w:themeShade="80"/>
-        </w:rPr>
-        <w:t>S</w:t>
-      </w:r>
-      <w:r>
-        <w:rPr>
-          <w:b/>
-          <w:bCs/>
-        </w:rPr>
-        <w:t>)</w:t>
-      </w:r>
-      <w:r>
-        <w:rPr>
-          <w:b/>
-          <w:bCs/>
-        </w:rPr>
-        <w:t xml:space="preserve"> </w:t>
-      </w:r>
-      <w:r>
-        <w:rPr>
-          <w:b/>
-          <w:bCs/>
-          <w:color w:val="0070C0"/>
-        </w:rPr>
-        <w:t>OF</w:t>
-      </w:r>
-      <w:r>
-        <w:rPr>
-          <w:b/>
-          <w:bCs/>
-        </w:rPr>
-        <w:t xml:space="preserve"> </w:t>
-      </w:r>
-      <w:r>
-        <w:rPr>
-          <w:b/>
-          <w:bCs/>
-        </w:rPr>
-        <w:t xml:space="preserve">                                                                               </w:t>
-      </w:r>
-      <w:r>
-        <w:rPr>
-          <w:b/>
-          <w:bCs/>
-          <w:color w:val="FF0000"/>
-        </w:rPr>
-        <w:t>ANY</w:t>
-      </w:r>
-      <w:r>
-        <w:rPr>
-          <w:b/>
-          <w:bCs/>
-          <w:color w:val="FF0000"/>
-        </w:rPr>
-        <w:t xml:space="preserve"> INTERNATIONAL CRIMINAL COURT</w:t>
-      </w:r>
-      <w:r>
-        <w:rPr>
-          <w:b/>
-          <w:bCs/>
-        </w:rPr>
-        <w:t>(</w:t>
-      </w:r>
-      <w:r>
-        <w:rPr>
-          <w:b/>
-          <w:bCs/>
-          <w:color w:val="808080" w:themeColor="background1" w:themeShade="80"/>
-        </w:rPr>
-        <w:t>S</w:t>
-      </w:r>
-      <w:r>
-        <w:rPr>
-          <w:b/>
-          <w:bCs/>
-        </w:rPr>
-        <w:t>)</w:t>
+        <w:t>PORNOGRAPHIC EXPOSURE</w:t>
       </w:r>
       <w:r>
         <w:rPr>
@@ -26655,7 +26336,314 @@
           <w:bCs/>
           <w:color w:val="FF0000"/>
         </w:rPr>
-        <w:t>PREJUDICE</w:t>
+        <w:t>PRE-</w:t>
+      </w:r>
+      <w:r>
+        <w:rPr>
+          <w:b/>
+          <w:bCs/>
+          <w:color w:val="FF0000"/>
+        </w:rPr>
+        <w:t>JUDGMENTAL</w:t>
+      </w:r>
+      <w:r>
+        <w:rPr>
+          <w:b/>
+          <w:bCs/>
+          <w:color w:val="FF0000"/>
+        </w:rPr>
+        <w:t xml:space="preserve"> </w:t>
+      </w:r>
+      <w:r>
+        <w:rPr>
+          <w:b/>
+          <w:bCs/>
+          <w:color w:val="FF0000"/>
+        </w:rPr>
+        <w:t>BIAS</w:t>
+      </w:r>
+      <w:r>
+        <w:rPr>
+          <w:b/>
+          <w:bCs/>
+        </w:rPr>
+        <w:t>(</w:t>
+      </w:r>
+      <w:r>
+        <w:rPr>
+          <w:b/>
+          <w:bCs/>
+          <w:color w:val="808080" w:themeColor="background1" w:themeShade="80"/>
+        </w:rPr>
+        <w:t>S</w:t>
+      </w:r>
+      <w:r>
+        <w:rPr>
+          <w:b/>
+          <w:bCs/>
+        </w:rPr>
+        <w:t>)</w:t>
+      </w:r>
+      <w:r>
+        <w:rPr>
+          <w:b/>
+          <w:bCs/>
+        </w:rPr>
+        <w:t xml:space="preserve"> </w:t>
+      </w:r>
+      <w:r>
+        <w:rPr>
+          <w:b/>
+          <w:bCs/>
+          <w:color w:val="0070C0"/>
+        </w:rPr>
+        <w:t>IN</w:t>
+      </w:r>
+      <w:r>
+        <w:rPr>
+          <w:b/>
+          <w:bCs/>
+        </w:rPr>
+        <w:t xml:space="preserve"> </w:t>
+      </w:r>
+      <w:r>
+        <w:rPr>
+          <w:b/>
+          <w:bCs/>
+          <w:color w:val="FF0000"/>
+        </w:rPr>
+        <w:t>ANY BAD FAIT</w:t>
+      </w:r>
+      <w:r>
+        <w:rPr>
+          <w:b/>
+          <w:bCs/>
+          <w:color w:val="FF0000"/>
+        </w:rPr>
+        <w:t>H EFFORT</w:t>
+      </w:r>
+      <w:r>
+        <w:rPr>
+          <w:b/>
+          <w:bCs/>
+        </w:rPr>
+        <w:t>(</w:t>
+      </w:r>
+      <w:r>
+        <w:rPr>
+          <w:b/>
+          <w:bCs/>
+          <w:color w:val="808080" w:themeColor="background1" w:themeShade="80"/>
+        </w:rPr>
+        <w:t>S</w:t>
+      </w:r>
+      <w:r>
+        <w:rPr>
+          <w:b/>
+          <w:bCs/>
+        </w:rPr>
+        <w:t>)</w:t>
+      </w:r>
+      <w:r>
+        <w:rPr>
+          <w:b/>
+          <w:bCs/>
+        </w:rPr>
+        <w:t xml:space="preserve"> </w:t>
+      </w:r>
+      <w:r>
+        <w:rPr>
+          <w:b/>
+          <w:bCs/>
+          <w:color w:val="0070C0"/>
+        </w:rPr>
+        <w:t>TO</w:t>
+      </w:r>
+      <w:r>
+        <w:rPr>
+          <w:b/>
+          <w:bCs/>
+        </w:rPr>
+        <w:t xml:space="preserve"> </w:t>
+      </w:r>
+      <w:r>
+        <w:rPr>
+          <w:b/>
+          <w:bCs/>
+          <w:color w:val="00B050"/>
+        </w:rPr>
+        <w:t>FALSELY</w:t>
+      </w:r>
+      <w:r>
+        <w:rPr>
+          <w:b/>
+          <w:bCs/>
+        </w:rPr>
+        <w:t xml:space="preserve"> </w:t>
+      </w:r>
+      <w:r>
+        <w:rPr>
+          <w:b/>
+          <w:bCs/>
+          <w:color w:val="7030A0"/>
+        </w:rPr>
+        <w:t>TRY</w:t>
+      </w:r>
+      <w:r>
+        <w:rPr>
+          <w:b/>
+          <w:bCs/>
+        </w:rPr>
+        <w:t xml:space="preserve"> </w:t>
+      </w:r>
+      <w:r>
+        <w:rPr>
+          <w:b/>
+          <w:bCs/>
+          <w:color w:val="FF0000"/>
+        </w:rPr>
+        <w:t>ANY CASE</w:t>
+      </w:r>
+      <w:r>
+        <w:rPr>
+          <w:b/>
+          <w:bCs/>
+        </w:rPr>
+        <w:t>(</w:t>
+      </w:r>
+      <w:r>
+        <w:rPr>
+          <w:b/>
+          <w:bCs/>
+          <w:color w:val="808080" w:themeColor="background1" w:themeShade="80"/>
+        </w:rPr>
+        <w:t>S</w:t>
+      </w:r>
+      <w:r>
+        <w:rPr>
+          <w:b/>
+          <w:bCs/>
+        </w:rPr>
+        <w:t>)</w:t>
+      </w:r>
+      <w:r>
+        <w:rPr>
+          <w:b/>
+          <w:bCs/>
+        </w:rPr>
+        <w:t xml:space="preserve"> </w:t>
+      </w:r>
+      <w:r>
+        <w:rPr>
+          <w:b/>
+          <w:bCs/>
+          <w:color w:val="0070C0"/>
+        </w:rPr>
+        <w:t>AGAINST</w:t>
+      </w:r>
+      <w:r>
+        <w:rPr>
+          <w:b/>
+          <w:bCs/>
+        </w:rPr>
+        <w:t xml:space="preserve"> </w:t>
+      </w:r>
+      <w:r>
+        <w:rPr>
+          <w:b/>
+          <w:bCs/>
+          <w:color w:val="FF0000"/>
+        </w:rPr>
+        <w:t>ANY PLAINTIFF</w:t>
+      </w:r>
+      <w:r>
+        <w:rPr>
+          <w:b/>
+          <w:bCs/>
+        </w:rPr>
+        <w:t>(</w:t>
+      </w:r>
+      <w:r>
+        <w:rPr>
+          <w:b/>
+          <w:bCs/>
+          <w:color w:val="808080" w:themeColor="background1" w:themeShade="80"/>
+        </w:rPr>
+        <w:t>S</w:t>
+      </w:r>
+      <w:r>
+        <w:rPr>
+          <w:b/>
+          <w:bCs/>
+        </w:rPr>
+        <w:t>)</w:t>
+      </w:r>
+      <w:r>
+        <w:rPr>
+          <w:b/>
+          <w:bCs/>
+        </w:rPr>
+        <w:t xml:space="preserve"> </w:t>
+      </w:r>
+      <w:r>
+        <w:rPr>
+          <w:b/>
+          <w:bCs/>
+          <w:color w:val="0070C0"/>
+        </w:rPr>
+        <w:t>OF</w:t>
+      </w:r>
+      <w:r>
+        <w:rPr>
+          <w:b/>
+          <w:bCs/>
+        </w:rPr>
+        <w:t xml:space="preserve"> </w:t>
+      </w:r>
+      <w:r>
+        <w:rPr>
+          <w:b/>
+          <w:bCs/>
+        </w:rPr>
+        <w:t xml:space="preserve">                                                                               </w:t>
+      </w:r>
+      <w:r>
+        <w:rPr>
+          <w:b/>
+          <w:bCs/>
+          <w:color w:val="FF0000"/>
+        </w:rPr>
+        <w:t>ANY</w:t>
+      </w:r>
+      <w:r>
+        <w:rPr>
+          <w:b/>
+          <w:bCs/>
+          <w:color w:val="FF0000"/>
+        </w:rPr>
+        <w:t xml:space="preserve"> INTERNATIONAL CRIMINAL COURT</w:t>
+      </w:r>
+      <w:r>
+        <w:rPr>
+          <w:b/>
+          <w:bCs/>
+        </w:rPr>
+        <w:t>(</w:t>
+      </w:r>
+      <w:r>
+        <w:rPr>
+          <w:b/>
+          <w:bCs/>
+          <w:color w:val="808080" w:themeColor="background1" w:themeShade="80"/>
+        </w:rPr>
+        <w:t>S</w:t>
+      </w:r>
+      <w:r>
+        <w:rPr>
+          <w:b/>
+          <w:bCs/>
+        </w:rPr>
+        <w:t>)</w:t>
       </w:r>
       <w:r>
         <w:rPr>
@@ -26700,29 +26688,7 @@
           <w:bCs/>
           <w:color w:val="FF0000"/>
         </w:rPr>
-        <w:t>PRE-ORDAINED DEATH PENALTY</w:t>
-      </w:r>
-      <w:r>
-        <w:rPr>
-          <w:b/>
-          <w:bCs/>
-        </w:rPr>
-        <w:t>(</w:t>
-      </w:r>
-      <w:r>
-        <w:rPr>
-          <w:b/>
-          <w:bCs/>
-          <w:color w:val="808080" w:themeColor="background1" w:themeShade="80"/>
-        </w:rPr>
-        <w:t>S</w:t>
-      </w:r>
-      <w:r>
-        <w:rPr>
-          <w:b/>
-          <w:bCs/>
-        </w:rPr>
-        <w:t>)</w:t>
+        <w:t>PREJUDICE</w:t>
       </w:r>
       <w:r>
         <w:rPr>
@@ -26767,67 +26733,7 @@
           <w:bCs/>
           <w:color w:val="FF0000"/>
         </w:rPr>
-        <w:t>PR</w:t>
-      </w:r>
-      <w:r>
-        <w:rPr>
-          <w:b/>
-          <w:bCs/>
-          <w:color w:val="FF0000"/>
-        </w:rPr>
-        <w:t>IVACY VIOLATION</w:t>
-      </w:r>
-      <w:r>
-        <w:rPr>
-          <w:b/>
-          <w:bCs/>
-        </w:rPr>
-        <w:t>(</w:t>
-      </w:r>
-      <w:r>
-        <w:rPr>
-          <w:b/>
-          <w:bCs/>
-          <w:color w:val="808080" w:themeColor="background1" w:themeShade="80"/>
-        </w:rPr>
-        <w:t>S</w:t>
-      </w:r>
-      <w:r>
-        <w:rPr>
-          <w:b/>
-          <w:bCs/>
-        </w:rPr>
-        <w:t>)</w:t>
-      </w:r>
-      <w:r>
-        <w:rPr>
-          <w:b/>
-          <w:bCs/>
-        </w:rPr>
-        <w:t xml:space="preserve"> </w:t>
-      </w:r>
-      <w:r>
-        <w:rPr>
-          <w:b/>
-          <w:bCs/>
-          <w:color w:val="0070C0"/>
-        </w:rPr>
-        <w:t>OF</w:t>
-      </w:r>
-      <w:r>
-        <w:rPr>
-          <w:b/>
-          <w:bCs/>
-        </w:rPr>
-        <w:t xml:space="preserve"> </w:t>
-      </w:r>
-      <w:r>
-        <w:rPr>
-          <w:b/>
-          <w:bCs/>
-          <w:color w:val="FF0000"/>
-        </w:rPr>
-        <w:t>ANY JOB APPLICANT</w:t>
+        <w:t>PRE-ORDAINED DEATH PENALTY</w:t>
       </w:r>
       <w:r>
         <w:rPr>
@@ -26894,15 +26800,67 @@
           <w:bCs/>
           <w:color w:val="FF0000"/>
         </w:rPr>
-        <w:t>PRO</w:t>
-      </w:r>
-      <w:r>
-        <w:rPr>
-          <w:b/>
-          <w:bCs/>
-          <w:color w:val="FF0000"/>
-        </w:rPr>
-        <w:t>CEDURAL MALPRACTICE</w:t>
+        <w:t>PR</w:t>
+      </w:r>
+      <w:r>
+        <w:rPr>
+          <w:b/>
+          <w:bCs/>
+          <w:color w:val="FF0000"/>
+        </w:rPr>
+        <w:t>IVACY VIOLATION</w:t>
+      </w:r>
+      <w:r>
+        <w:rPr>
+          <w:b/>
+          <w:bCs/>
+        </w:rPr>
+        <w:t>(</w:t>
+      </w:r>
+      <w:r>
+        <w:rPr>
+          <w:b/>
+          <w:bCs/>
+          <w:color w:val="808080" w:themeColor="background1" w:themeShade="80"/>
+        </w:rPr>
+        <w:t>S</w:t>
+      </w:r>
+      <w:r>
+        <w:rPr>
+          <w:b/>
+          <w:bCs/>
+        </w:rPr>
+        <w:t>)</w:t>
+      </w:r>
+      <w:r>
+        <w:rPr>
+          <w:b/>
+          <w:bCs/>
+        </w:rPr>
+        <w:t xml:space="preserve"> </w:t>
+      </w:r>
+      <w:r>
+        <w:rPr>
+          <w:b/>
+          <w:bCs/>
+          <w:color w:val="0070C0"/>
+        </w:rPr>
+        <w:t>OF</w:t>
+      </w:r>
+      <w:r>
+        <w:rPr>
+          <w:b/>
+          <w:bCs/>
+        </w:rPr>
+        <w:t xml:space="preserve"> </w:t>
+      </w:r>
+      <w:r>
+        <w:rPr>
+          <w:b/>
+          <w:bCs/>
+          <w:color w:val="FF0000"/>
+        </w:rPr>
+        <w:t>ANY JOB APPLICANT</w:t>
       </w:r>
       <w:r>
         <w:rPr>
@@ -26977,149 +26935,7 @@
           <w:bCs/>
           <w:color w:val="FF0000"/>
         </w:rPr>
-        <w:t>LIFERATION</w:t>
-      </w:r>
-      <w:r>
-        <w:rPr>
-          <w:b/>
-          <w:bCs/>
-        </w:rPr>
-        <w:t xml:space="preserve"> </w:t>
-      </w:r>
-      <w:r>
-        <w:rPr>
-          <w:b/>
-          <w:bCs/>
-          <w:color w:val="0070C0"/>
-        </w:rPr>
-        <w:t>OF</w:t>
-      </w:r>
-      <w:r>
-        <w:rPr>
-          <w:b/>
-          <w:bCs/>
-        </w:rPr>
-        <w:t xml:space="preserve"> </w:t>
-      </w:r>
-      <w:r>
-        <w:rPr>
-          <w:b/>
-          <w:bCs/>
-          <w:color w:val="FF0000"/>
-        </w:rPr>
-        <w:t>ANY FACTUALLY INCORRECT DATA</w:t>
-      </w:r>
-      <w:r>
-        <w:rPr>
-          <w:b/>
-          <w:bCs/>
-        </w:rPr>
-        <w:t xml:space="preserve"> </w:t>
-      </w:r>
-      <w:r>
-        <w:rPr>
-          <w:b/>
-          <w:bCs/>
-          <w:color w:val="0070C0"/>
-        </w:rPr>
-        <w:t>FOR</w:t>
-      </w:r>
-      <w:r>
-        <w:rPr>
-          <w:b/>
-          <w:bCs/>
-        </w:rPr>
-        <w:t xml:space="preserve"> </w:t>
-      </w:r>
-      <w:r>
-        <w:rPr>
-          <w:b/>
-          <w:bCs/>
-          <w:color w:val="FF0000"/>
-        </w:rPr>
-        <w:t>THE HATEFUL PURPOSE</w:t>
-      </w:r>
-      <w:r>
-        <w:rPr>
-          <w:b/>
-          <w:bCs/>
-        </w:rPr>
-        <w:t>(</w:t>
-      </w:r>
-      <w:r>
-        <w:rPr>
-          <w:b/>
-          <w:bCs/>
-          <w:color w:val="808080" w:themeColor="background1" w:themeShade="80"/>
-        </w:rPr>
-        <w:t>S</w:t>
-      </w:r>
-      <w:r>
-        <w:rPr>
-          <w:b/>
-          <w:bCs/>
-        </w:rPr>
-        <w:t>)</w:t>
-      </w:r>
-      <w:r>
-        <w:rPr>
-          <w:b/>
-          <w:bCs/>
-        </w:rPr>
-        <w:t xml:space="preserve"> </w:t>
-      </w:r>
-      <w:r>
-        <w:rPr>
-          <w:b/>
-          <w:bCs/>
-          <w:color w:val="0070C0"/>
-        </w:rPr>
-        <w:t>TO</w:t>
-      </w:r>
-      <w:r>
-        <w:rPr>
-          <w:b/>
-          <w:bCs/>
-        </w:rPr>
-        <w:t xml:space="preserve"> </w:t>
-      </w:r>
-      <w:r>
-        <w:rPr>
-          <w:b/>
-          <w:bCs/>
-          <w:color w:val="00B050"/>
-        </w:rPr>
-        <w:t>MATERIALLY</w:t>
-      </w:r>
-      <w:r>
-        <w:rPr>
-          <w:b/>
-          <w:bCs/>
-        </w:rPr>
-        <w:t xml:space="preserve"> </w:t>
-      </w:r>
-      <w:r>
-        <w:rPr>
-          <w:b/>
-          <w:bCs/>
-          <w:color w:val="7030A0"/>
-        </w:rPr>
-        <w:t>DAMAGE</w:t>
-      </w:r>
-      <w:r>
-        <w:rPr>
-          <w:b/>
-          <w:bCs/>
-        </w:rPr>
-        <w:t xml:space="preserve"> </w:t>
-      </w:r>
-      <w:r>
-        <w:rPr>
-          <w:b/>
-          <w:bCs/>
-          <w:color w:val="FF0000"/>
-        </w:rPr>
-        <w:t>THE PLAINTIFF</w:t>
+        <w:t>CEDURAL MALPRACTICE</w:t>
       </w:r>
       <w:r>
         <w:rPr>
@@ -27186,7 +27002,179 @@
           <w:bCs/>
           <w:color w:val="FF0000"/>
         </w:rPr>
-        <w:t>PROPERTY THEFT</w:t>
+        <w:t>PRO</w:t>
+      </w:r>
+      <w:r>
+        <w:rPr>
+          <w:b/>
+          <w:bCs/>
+          <w:color w:val="FF0000"/>
+        </w:rPr>
+        <w:t>LIFERATION</w:t>
+      </w:r>
+      <w:r>
+        <w:rPr>
+          <w:b/>
+          <w:bCs/>
+        </w:rPr>
+        <w:t xml:space="preserve"> </w:t>
+      </w:r>
+      <w:r>
+        <w:rPr>
+          <w:b/>
+          <w:bCs/>
+          <w:color w:val="0070C0"/>
+        </w:rPr>
+        <w:t>OF</w:t>
+      </w:r>
+      <w:r>
+        <w:rPr>
+          <w:b/>
+          <w:bCs/>
+        </w:rPr>
+        <w:t xml:space="preserve"> </w:t>
+      </w:r>
+      <w:r>
+        <w:rPr>
+          <w:b/>
+          <w:bCs/>
+          <w:color w:val="FF0000"/>
+        </w:rPr>
+        <w:t>ANY FACTUALLY INCORRECT DATA</w:t>
+      </w:r>
+      <w:r>
+        <w:rPr>
+          <w:b/>
+          <w:bCs/>
+        </w:rPr>
+        <w:t xml:space="preserve"> </w:t>
+      </w:r>
+      <w:r>
+        <w:rPr>
+          <w:b/>
+          <w:bCs/>
+          <w:color w:val="0070C0"/>
+        </w:rPr>
+        <w:t>FOR</w:t>
+      </w:r>
+      <w:r>
+        <w:rPr>
+          <w:b/>
+          <w:bCs/>
+        </w:rPr>
+        <w:t xml:space="preserve"> </w:t>
+      </w:r>
+      <w:r>
+        <w:rPr>
+          <w:b/>
+          <w:bCs/>
+          <w:color w:val="FF0000"/>
+        </w:rPr>
+        <w:t>THE HATEFUL PURPOSE</w:t>
+      </w:r>
+      <w:r>
+        <w:rPr>
+          <w:b/>
+          <w:bCs/>
+        </w:rPr>
+        <w:t>(</w:t>
+      </w:r>
+      <w:r>
+        <w:rPr>
+          <w:b/>
+          <w:bCs/>
+          <w:color w:val="808080" w:themeColor="background1" w:themeShade="80"/>
+        </w:rPr>
+        <w:t>S</w:t>
+      </w:r>
+      <w:r>
+        <w:rPr>
+          <w:b/>
+          <w:bCs/>
+        </w:rPr>
+        <w:t>)</w:t>
+      </w:r>
+      <w:r>
+        <w:rPr>
+          <w:b/>
+          <w:bCs/>
+        </w:rPr>
+        <w:t xml:space="preserve"> </w:t>
+      </w:r>
+      <w:r>
+        <w:rPr>
+          <w:b/>
+          <w:bCs/>
+          <w:color w:val="0070C0"/>
+        </w:rPr>
+        <w:t>TO</w:t>
+      </w:r>
+      <w:r>
+        <w:rPr>
+          <w:b/>
+          <w:bCs/>
+        </w:rPr>
+        <w:t xml:space="preserve"> </w:t>
+      </w:r>
+      <w:r>
+        <w:rPr>
+          <w:b/>
+          <w:bCs/>
+          <w:color w:val="00B050"/>
+        </w:rPr>
+        <w:t>MATERIALLY</w:t>
+      </w:r>
+      <w:r>
+        <w:rPr>
+          <w:b/>
+          <w:bCs/>
+        </w:rPr>
+        <w:t xml:space="preserve"> </w:t>
+      </w:r>
+      <w:r>
+        <w:rPr>
+          <w:b/>
+          <w:bCs/>
+          <w:color w:val="7030A0"/>
+        </w:rPr>
+        <w:t>DAMAGE</w:t>
+      </w:r>
+      <w:r>
+        <w:rPr>
+          <w:b/>
+          <w:bCs/>
+        </w:rPr>
+        <w:t xml:space="preserve"> </w:t>
+      </w:r>
+      <w:r>
+        <w:rPr>
+          <w:b/>
+          <w:bCs/>
+          <w:color w:val="FF0000"/>
+        </w:rPr>
+        <w:t>THE PLAINTIFF</w:t>
+      </w:r>
+      <w:r>
+        <w:rPr>
+          <w:b/>
+          <w:bCs/>
+        </w:rPr>
+        <w:t>(</w:t>
+      </w:r>
+      <w:r>
+        <w:rPr>
+          <w:b/>
+          <w:bCs/>
+          <w:color w:val="808080" w:themeColor="background1" w:themeShade="80"/>
+        </w:rPr>
+        <w:t>S</w:t>
+      </w:r>
+      <w:r>
+        <w:rPr>
+          <w:b/>
+          <w:bCs/>
+        </w:rPr>
+        <w:t>)</w:t>
       </w:r>
       <w:r>
         <w:rPr>
@@ -27231,7 +27219,7 @@
           <w:bCs/>
           <w:color w:val="FF0000"/>
         </w:rPr>
-        <w:t>PSYCHOLOGICAL CRIMINALIZATION</w:t>
+        <w:t>PROPERTY THEFT</w:t>
       </w:r>
       <w:r>
         <w:rPr>
@@ -27254,7 +27242,6 @@
         <w:rPr>
           <w:u w:val="single"/>
         </w:rPr>
-        <w:lastRenderedPageBreak/>
         <w:t>PREVENTION SECURITY SYSTEM</w:t>
       </w:r>
       <w:r>
@@ -27277,178 +27264,7 @@
           <w:bCs/>
           <w:color w:val="FF0000"/>
         </w:rPr>
-        <w:t>PUBLIC NUDITY</w:t>
-      </w:r>
-      <w:r>
-        <w:rPr>
-          <w:b/>
-          <w:bCs/>
-        </w:rPr>
-        <w:t xml:space="preserve"> </w:t>
-      </w:r>
-      <w:r>
-        <w:rPr>
-          <w:b/>
-          <w:bCs/>
-          <w:color w:val="7030A0"/>
-        </w:rPr>
-        <w:t>CAUSED</w:t>
-      </w:r>
-      <w:r>
-        <w:rPr>
-          <w:b/>
-          <w:bCs/>
-        </w:rPr>
-        <w:t xml:space="preserve"> </w:t>
-      </w:r>
-      <w:r>
-        <w:rPr>
-          <w:b/>
-          <w:bCs/>
-          <w:color w:val="0070C0"/>
-        </w:rPr>
-        <w:t>BY</w:t>
-      </w:r>
-      <w:r>
-        <w:rPr>
-          <w:b/>
-          <w:bCs/>
-        </w:rPr>
-        <w:t xml:space="preserve"> </w:t>
-      </w:r>
-      <w:r>
-        <w:rPr>
-          <w:b/>
-          <w:bCs/>
-          <w:color w:val="FF0000"/>
-        </w:rPr>
-        <w:t>ANY OTHER PERSON</w:t>
-      </w:r>
-      <w:r>
-        <w:rPr>
-          <w:b/>
-          <w:bCs/>
-        </w:rPr>
-        <w:t>(</w:t>
-      </w:r>
-      <w:r>
-        <w:rPr>
-          <w:b/>
-          <w:bCs/>
-          <w:color w:val="808080" w:themeColor="background1" w:themeShade="80"/>
-        </w:rPr>
-        <w:t>S</w:t>
-      </w:r>
-      <w:r>
-        <w:rPr>
-          <w:b/>
-          <w:bCs/>
-        </w:rPr>
-        <w:t>)</w:t>
-      </w:r>
-      <w:r>
-        <w:rPr>
-          <w:b/>
-          <w:bCs/>
-        </w:rPr>
-        <w:t xml:space="preserve"> </w:t>
-      </w:r>
-      <w:r>
-        <w:rPr>
-          <w:b/>
-          <w:bCs/>
-          <w:color w:val="00B0F0"/>
-        </w:rPr>
-        <w:t>OR</w:t>
-      </w:r>
-      <w:r>
-        <w:rPr>
-          <w:b/>
-          <w:bCs/>
-        </w:rPr>
-        <w:t xml:space="preserve">             </w:t>
-      </w:r>
-      <w:r>
-        <w:rPr>
-          <w:b/>
-          <w:bCs/>
-          <w:color w:val="FF0000"/>
-        </w:rPr>
-        <w:t>ANY GOVERNMENT EMPLOYEE</w:t>
-      </w:r>
-      <w:r>
-        <w:rPr>
-          <w:b/>
-          <w:bCs/>
-        </w:rPr>
-        <w:t>(</w:t>
-      </w:r>
-      <w:r>
-        <w:rPr>
-          <w:b/>
-          <w:bCs/>
-          <w:color w:val="808080" w:themeColor="background1" w:themeShade="80"/>
-        </w:rPr>
-        <w:t>S</w:t>
-      </w:r>
-      <w:r>
-        <w:rPr>
-          <w:b/>
-          <w:bCs/>
-        </w:rPr>
-        <w:t>)</w:t>
-      </w:r>
-      <w:r>
-        <w:rPr>
-          <w:b/>
-          <w:bCs/>
-        </w:rPr>
-        <w:t xml:space="preserve"> </w:t>
-      </w:r>
-      <w:r>
-        <w:rPr>
-          <w:b/>
-          <w:bCs/>
-          <w:color w:val="0070C0"/>
-        </w:rPr>
-        <w:t>IN</w:t>
-      </w:r>
-      <w:r>
-        <w:rPr>
-          <w:b/>
-          <w:bCs/>
-        </w:rPr>
-        <w:t xml:space="preserve"> </w:t>
-      </w:r>
-      <w:r>
-        <w:rPr>
-          <w:b/>
-          <w:bCs/>
-          <w:color w:val="FF0000"/>
-        </w:rPr>
-        <w:t>THE VIRTUAL ENVIRONMENT</w:t>
-      </w:r>
-      <w:r>
-        <w:rPr>
-          <w:b/>
-          <w:bCs/>
-        </w:rPr>
-        <w:t>(</w:t>
-      </w:r>
-      <w:r>
-        <w:rPr>
-          <w:b/>
-          <w:bCs/>
-          <w:color w:val="808080" w:themeColor="background1" w:themeShade="80"/>
-        </w:rPr>
-        <w:t>S</w:t>
-      </w:r>
-      <w:r>
-        <w:rPr>
-          <w:b/>
-          <w:bCs/>
-        </w:rPr>
-        <w:t>)</w:t>
+        <w:t>PSYCHOLOGICAL CRIMINALIZATION</w:t>
       </w:r>
       <w:r>
         <w:rPr>
@@ -27471,6 +27287,7 @@
         <w:rPr>
           <w:u w:val="single"/>
         </w:rPr>
+        <w:lastRenderedPageBreak/>
         <w:t>PREVENTION SECURITY SYSTEM</w:t>
       </w:r>
       <w:r>
@@ -27494,6 +27311,177 @@
           <w:color w:val="FF0000"/>
         </w:rPr>
         <w:t>PUBLIC NUDITY</w:t>
+      </w:r>
+      <w:r>
+        <w:rPr>
+          <w:b/>
+          <w:bCs/>
+        </w:rPr>
+        <w:t xml:space="preserve"> </w:t>
+      </w:r>
+      <w:r>
+        <w:rPr>
+          <w:b/>
+          <w:bCs/>
+          <w:color w:val="7030A0"/>
+        </w:rPr>
+        <w:t>CAUSED</w:t>
+      </w:r>
+      <w:r>
+        <w:rPr>
+          <w:b/>
+          <w:bCs/>
+        </w:rPr>
+        <w:t xml:space="preserve"> </w:t>
+      </w:r>
+      <w:r>
+        <w:rPr>
+          <w:b/>
+          <w:bCs/>
+          <w:color w:val="0070C0"/>
+        </w:rPr>
+        <w:t>BY</w:t>
+      </w:r>
+      <w:r>
+        <w:rPr>
+          <w:b/>
+          <w:bCs/>
+        </w:rPr>
+        <w:t xml:space="preserve"> </w:t>
+      </w:r>
+      <w:r>
+        <w:rPr>
+          <w:b/>
+          <w:bCs/>
+          <w:color w:val="FF0000"/>
+        </w:rPr>
+        <w:t>ANY OTHER PERSON</w:t>
+      </w:r>
+      <w:r>
+        <w:rPr>
+          <w:b/>
+          <w:bCs/>
+        </w:rPr>
+        <w:t>(</w:t>
+      </w:r>
+      <w:r>
+        <w:rPr>
+          <w:b/>
+          <w:bCs/>
+          <w:color w:val="808080" w:themeColor="background1" w:themeShade="80"/>
+        </w:rPr>
+        <w:t>S</w:t>
+      </w:r>
+      <w:r>
+        <w:rPr>
+          <w:b/>
+          <w:bCs/>
+        </w:rPr>
+        <w:t>)</w:t>
+      </w:r>
+      <w:r>
+        <w:rPr>
+          <w:b/>
+          <w:bCs/>
+        </w:rPr>
+        <w:t xml:space="preserve"> </w:t>
+      </w:r>
+      <w:r>
+        <w:rPr>
+          <w:b/>
+          <w:bCs/>
+          <w:color w:val="00B0F0"/>
+        </w:rPr>
+        <w:t>OR</w:t>
+      </w:r>
+      <w:r>
+        <w:rPr>
+          <w:b/>
+          <w:bCs/>
+        </w:rPr>
+        <w:t xml:space="preserve">             </w:t>
+      </w:r>
+      <w:r>
+        <w:rPr>
+          <w:b/>
+          <w:bCs/>
+          <w:color w:val="FF0000"/>
+        </w:rPr>
+        <w:t>ANY GOVERNMENT EMPLOYEE</w:t>
+      </w:r>
+      <w:r>
+        <w:rPr>
+          <w:b/>
+          <w:bCs/>
+        </w:rPr>
+        <w:t>(</w:t>
+      </w:r>
+      <w:r>
+        <w:rPr>
+          <w:b/>
+          <w:bCs/>
+          <w:color w:val="808080" w:themeColor="background1" w:themeShade="80"/>
+        </w:rPr>
+        <w:t>S</w:t>
+      </w:r>
+      <w:r>
+        <w:rPr>
+          <w:b/>
+          <w:bCs/>
+        </w:rPr>
+        <w:t>)</w:t>
+      </w:r>
+      <w:r>
+        <w:rPr>
+          <w:b/>
+          <w:bCs/>
+        </w:rPr>
+        <w:t xml:space="preserve"> </w:t>
+      </w:r>
+      <w:r>
+        <w:rPr>
+          <w:b/>
+          <w:bCs/>
+          <w:color w:val="0070C0"/>
+        </w:rPr>
+        <w:t>IN</w:t>
+      </w:r>
+      <w:r>
+        <w:rPr>
+          <w:b/>
+          <w:bCs/>
+        </w:rPr>
+        <w:t xml:space="preserve"> </w:t>
+      </w:r>
+      <w:r>
+        <w:rPr>
+          <w:b/>
+          <w:bCs/>
+          <w:color w:val="FF0000"/>
+        </w:rPr>
+        <w:t>THE VIRTUAL ENVIRONMENT</w:t>
+      </w:r>
+      <w:r>
+        <w:rPr>
+          <w:b/>
+          <w:bCs/>
+        </w:rPr>
+        <w:t>(</w:t>
+      </w:r>
+      <w:r>
+        <w:rPr>
+          <w:b/>
+          <w:bCs/>
+          <w:color w:val="808080" w:themeColor="background1" w:themeShade="80"/>
+        </w:rPr>
+        <w:t>S</w:t>
+      </w:r>
+      <w:r>
+        <w:rPr>
+          <w:b/>
+          <w:bCs/>
+        </w:rPr>
+        <w:t>)</w:t>
       </w:r>
       <w:r>
         <w:rPr>
@@ -27538,7 +27526,7 @@
           <w:bCs/>
           <w:color w:val="FF0000"/>
         </w:rPr>
-        <w:t>PUBLIC STIGMA</w:t>
+        <w:t>PUBLIC NUDITY</w:t>
       </w:r>
       <w:r>
         <w:rPr>
@@ -27583,7 +27571,7 @@
           <w:bCs/>
           <w:color w:val="FF0000"/>
         </w:rPr>
-        <w:t>RACKETEERING</w:t>
+        <w:t>PUBLIC STIGMA</w:t>
       </w:r>
       <w:r>
         <w:rPr>
@@ -27628,7 +27616,7 @@
           <w:bCs/>
           <w:color w:val="FF0000"/>
         </w:rPr>
-        <w:t>RIOT</w:t>
+        <w:t>RACKETEERING</w:t>
       </w:r>
       <w:r>
         <w:rPr>
@@ -27673,381 +27661,7 @@
           <w:bCs/>
           <w:color w:val="FF0000"/>
         </w:rPr>
-        <w:t>SA</w:t>
-      </w:r>
-      <w:r>
-        <w:rPr>
-          <w:b/>
-          <w:bCs/>
-          <w:color w:val="FF0000"/>
-        </w:rPr>
-        <w:t>LE</w:t>
-      </w:r>
-      <w:r>
-        <w:rPr>
-          <w:b/>
-          <w:bCs/>
-        </w:rPr>
-        <w:t>(</w:t>
-      </w:r>
-      <w:r>
-        <w:rPr>
-          <w:b/>
-          <w:bCs/>
-          <w:color w:val="808080" w:themeColor="background1" w:themeShade="80"/>
-        </w:rPr>
-        <w:t>S</w:t>
-      </w:r>
-      <w:r>
-        <w:rPr>
-          <w:b/>
-          <w:bCs/>
-        </w:rPr>
-        <w:t>)</w:t>
-      </w:r>
-      <w:r>
-        <w:rPr>
-          <w:b/>
-          <w:bCs/>
-        </w:rPr>
-        <w:t xml:space="preserve"> </w:t>
-      </w:r>
-      <w:r>
-        <w:rPr>
-          <w:b/>
-          <w:bCs/>
-          <w:color w:val="0070C0"/>
-        </w:rPr>
-        <w:t>OF</w:t>
-      </w:r>
-      <w:r>
-        <w:rPr>
-          <w:b/>
-          <w:bCs/>
-        </w:rPr>
-        <w:t xml:space="preserve"> </w:t>
-      </w:r>
-      <w:r>
-        <w:rPr>
-          <w:b/>
-          <w:bCs/>
-          <w:color w:val="FF0000"/>
-        </w:rPr>
-        <w:t>ANY STOLEN INTELLECTUAL PROPERTY</w:t>
-      </w:r>
-      <w:r>
-        <w:rPr>
-          <w:b/>
-          <w:bCs/>
-        </w:rPr>
-        <w:t>(</w:t>
-      </w:r>
-      <w:r>
-        <w:rPr>
-          <w:b/>
-          <w:bCs/>
-          <w:color w:val="808080" w:themeColor="background1" w:themeShade="80"/>
-        </w:rPr>
-        <w:t>S</w:t>
-      </w:r>
-      <w:r>
-        <w:rPr>
-          <w:b/>
-          <w:bCs/>
-        </w:rPr>
-        <w:t>)</w:t>
-      </w:r>
-      <w:r>
-        <w:rPr>
-          <w:b/>
-          <w:bCs/>
-        </w:rPr>
-        <w:t xml:space="preserve"> </w:t>
-      </w:r>
-      <w:r>
-        <w:rPr>
-          <w:b/>
-          <w:bCs/>
-          <w:color w:val="0070C0"/>
-        </w:rPr>
-        <w:t>BY</w:t>
-      </w:r>
-      <w:r>
-        <w:rPr>
-          <w:b/>
-          <w:bCs/>
-        </w:rPr>
-        <w:t xml:space="preserve"> </w:t>
-      </w:r>
-      <w:r>
-        <w:rPr>
-          <w:b/>
-          <w:bCs/>
-          <w:color w:val="00B0F0"/>
-        </w:rPr>
-        <w:t>OR</w:t>
-      </w:r>
-      <w:r>
-        <w:rPr>
-          <w:b/>
-          <w:bCs/>
-        </w:rPr>
-        <w:t xml:space="preserve"> </w:t>
-      </w:r>
-      <w:r>
-        <w:rPr>
-          <w:b/>
-          <w:bCs/>
-          <w:color w:val="0070C0"/>
-        </w:rPr>
-        <w:t>FROM</w:t>
-      </w:r>
-      <w:r>
-        <w:rPr>
-          <w:b/>
-          <w:bCs/>
-        </w:rPr>
-        <w:t xml:space="preserve"> </w:t>
-      </w:r>
-      <w:r>
-        <w:rPr>
-          <w:b/>
-          <w:bCs/>
-          <w:color w:val="FF0000"/>
-        </w:rPr>
-        <w:t xml:space="preserve">ANY </w:t>
-      </w:r>
-      <w:r>
-        <w:rPr>
-          <w:b/>
-          <w:bCs/>
-          <w:color w:val="FF0000"/>
-        </w:rPr>
-        <w:t>PRIVATE ENTITY</w:t>
-      </w:r>
-      <w:r>
-        <w:rPr>
-          <w:b/>
-          <w:bCs/>
-        </w:rPr>
-        <w:t>(</w:t>
-      </w:r>
-      <w:r>
-        <w:rPr>
-          <w:b/>
-          <w:bCs/>
-          <w:color w:val="808080" w:themeColor="background1" w:themeShade="80"/>
-        </w:rPr>
-        <w:t>S</w:t>
-      </w:r>
-      <w:r>
-        <w:rPr>
-          <w:b/>
-          <w:bCs/>
-        </w:rPr>
-        <w:t>)</w:t>
-      </w:r>
-      <w:r>
-        <w:rPr>
-          <w:b/>
-          <w:bCs/>
-        </w:rPr>
-        <w:t xml:space="preserve"> </w:t>
-      </w:r>
-      <w:r>
-        <w:rPr>
-          <w:b/>
-          <w:bCs/>
-          <w:color w:val="00B0F0"/>
-        </w:rPr>
-        <w:t>OR</w:t>
-      </w:r>
-      <w:r>
-        <w:rPr>
-          <w:b/>
-          <w:bCs/>
-        </w:rPr>
-        <w:t xml:space="preserve"> </w:t>
-      </w:r>
-      <w:r>
-        <w:rPr>
-          <w:b/>
-          <w:bCs/>
-          <w:color w:val="FF0000"/>
-        </w:rPr>
-        <w:t xml:space="preserve">ANY </w:t>
-      </w:r>
-      <w:r>
-        <w:rPr>
-          <w:b/>
-          <w:bCs/>
-          <w:color w:val="FF0000"/>
-        </w:rPr>
-        <w:t>PRIVATE INDUSTRY</w:t>
-      </w:r>
-      <w:r>
-        <w:rPr>
-          <w:b/>
-          <w:bCs/>
-          <w:color w:val="FF0000"/>
-        </w:rPr>
-        <w:t xml:space="preserve"> EMPLOYEE</w:t>
-      </w:r>
-      <w:r>
-        <w:rPr>
-          <w:b/>
-          <w:bCs/>
-        </w:rPr>
-        <w:t>(</w:t>
-      </w:r>
-      <w:r>
-        <w:rPr>
-          <w:b/>
-          <w:bCs/>
-          <w:color w:val="808080" w:themeColor="background1" w:themeShade="80"/>
-        </w:rPr>
-        <w:t>S</w:t>
-      </w:r>
-      <w:r>
-        <w:rPr>
-          <w:b/>
-          <w:bCs/>
-        </w:rPr>
-        <w:t>)</w:t>
-      </w:r>
-      <w:r>
-        <w:rPr>
-          <w:b/>
-          <w:bCs/>
-        </w:rPr>
-        <w:t xml:space="preserve"> </w:t>
-      </w:r>
-      <w:r>
-        <w:rPr>
-          <w:b/>
-          <w:bCs/>
-          <w:color w:val="00B0F0"/>
-        </w:rPr>
-        <w:t>OR</w:t>
-      </w:r>
-      <w:r>
-        <w:rPr>
-          <w:b/>
-          <w:bCs/>
-        </w:rPr>
-        <w:t xml:space="preserve">  </w:t>
-      </w:r>
-      <w:r>
-        <w:rPr>
-          <w:b/>
-          <w:bCs/>
-        </w:rPr>
-        <w:t xml:space="preserve">  </w:t>
-      </w:r>
-      <w:r>
-        <w:rPr>
-          <w:b/>
-          <w:bCs/>
-        </w:rPr>
-        <w:t xml:space="preserve">                                                </w:t>
-      </w:r>
-      <w:r>
-        <w:rPr>
-          <w:b/>
-          <w:bCs/>
-          <w:color w:val="FF0000"/>
-        </w:rPr>
-        <w:t xml:space="preserve">ANY </w:t>
-      </w:r>
-      <w:r>
-        <w:rPr>
-          <w:b/>
-          <w:bCs/>
-          <w:color w:val="FF0000"/>
-        </w:rPr>
-        <w:t>MARKETING RESEARCH COMPANY</w:t>
-      </w:r>
-      <w:r>
-        <w:rPr>
-          <w:b/>
-          <w:bCs/>
-        </w:rPr>
-        <w:t>(</w:t>
-      </w:r>
-      <w:r>
-        <w:rPr>
-          <w:b/>
-          <w:bCs/>
-          <w:color w:val="808080" w:themeColor="background1" w:themeShade="80"/>
-        </w:rPr>
-        <w:t>S</w:t>
-      </w:r>
-      <w:r>
-        <w:rPr>
-          <w:b/>
-          <w:bCs/>
-        </w:rPr>
-        <w:t>)</w:t>
-      </w:r>
-      <w:r>
-        <w:rPr>
-          <w:b/>
-          <w:bCs/>
-        </w:rPr>
-        <w:t xml:space="preserve"> </w:t>
-      </w:r>
-      <w:r>
-        <w:rPr>
-          <w:b/>
-          <w:bCs/>
-          <w:color w:val="0070C0"/>
-        </w:rPr>
-        <w:t>TO</w:t>
-      </w:r>
-      <w:r>
-        <w:rPr>
-          <w:b/>
-          <w:bCs/>
-        </w:rPr>
-        <w:t xml:space="preserve"> </w:t>
-      </w:r>
-      <w:r>
-        <w:rPr>
-          <w:b/>
-          <w:bCs/>
-          <w:color w:val="FF0000"/>
-        </w:rPr>
-        <w:t xml:space="preserve">ANY </w:t>
-      </w:r>
-      <w:r>
-        <w:rPr>
-          <w:b/>
-          <w:bCs/>
-          <w:color w:val="FF0000"/>
-        </w:rPr>
-        <w:t>LARGER ORGANIZATION</w:t>
-      </w:r>
-      <w:r>
-        <w:rPr>
-          <w:b/>
-          <w:bCs/>
-        </w:rPr>
-        <w:t>(</w:t>
-      </w:r>
-      <w:r>
-        <w:rPr>
-          <w:b/>
-          <w:bCs/>
-          <w:color w:val="808080" w:themeColor="background1" w:themeShade="80"/>
-        </w:rPr>
-        <w:t>S</w:t>
-      </w:r>
-      <w:r>
-        <w:rPr>
-          <w:b/>
-          <w:bCs/>
-        </w:rPr>
-        <w:t>)</w:t>
+        <w:t>RIOT</w:t>
       </w:r>
       <w:r>
         <w:rPr>
@@ -28092,15 +27706,381 @@
           <w:bCs/>
           <w:color w:val="FF0000"/>
         </w:rPr>
-        <w:t>SARBANES-OXLEY ACT</w:t>
-      </w:r>
-      <w:r>
-        <w:rPr>
-          <w:b/>
-          <w:bCs/>
-          <w:color w:val="FF0000"/>
-        </w:rPr>
-        <w:t xml:space="preserve"> VIOLATION</w:t>
+        <w:t>SA</w:t>
+      </w:r>
+      <w:r>
+        <w:rPr>
+          <w:b/>
+          <w:bCs/>
+          <w:color w:val="FF0000"/>
+        </w:rPr>
+        <w:t>LE</w:t>
+      </w:r>
+      <w:r>
+        <w:rPr>
+          <w:b/>
+          <w:bCs/>
+        </w:rPr>
+        <w:t>(</w:t>
+      </w:r>
+      <w:r>
+        <w:rPr>
+          <w:b/>
+          <w:bCs/>
+          <w:color w:val="808080" w:themeColor="background1" w:themeShade="80"/>
+        </w:rPr>
+        <w:t>S</w:t>
+      </w:r>
+      <w:r>
+        <w:rPr>
+          <w:b/>
+          <w:bCs/>
+        </w:rPr>
+        <w:t>)</w:t>
+      </w:r>
+      <w:r>
+        <w:rPr>
+          <w:b/>
+          <w:bCs/>
+        </w:rPr>
+        <w:t xml:space="preserve"> </w:t>
+      </w:r>
+      <w:r>
+        <w:rPr>
+          <w:b/>
+          <w:bCs/>
+          <w:color w:val="0070C0"/>
+        </w:rPr>
+        <w:t>OF</w:t>
+      </w:r>
+      <w:r>
+        <w:rPr>
+          <w:b/>
+          <w:bCs/>
+        </w:rPr>
+        <w:t xml:space="preserve"> </w:t>
+      </w:r>
+      <w:r>
+        <w:rPr>
+          <w:b/>
+          <w:bCs/>
+          <w:color w:val="FF0000"/>
+        </w:rPr>
+        <w:t>ANY STOLEN INTELLECTUAL PROPERTY</w:t>
+      </w:r>
+      <w:r>
+        <w:rPr>
+          <w:b/>
+          <w:bCs/>
+        </w:rPr>
+        <w:t>(</w:t>
+      </w:r>
+      <w:r>
+        <w:rPr>
+          <w:b/>
+          <w:bCs/>
+          <w:color w:val="808080" w:themeColor="background1" w:themeShade="80"/>
+        </w:rPr>
+        <w:t>S</w:t>
+      </w:r>
+      <w:r>
+        <w:rPr>
+          <w:b/>
+          <w:bCs/>
+        </w:rPr>
+        <w:t>)</w:t>
+      </w:r>
+      <w:r>
+        <w:rPr>
+          <w:b/>
+          <w:bCs/>
+        </w:rPr>
+        <w:t xml:space="preserve"> </w:t>
+      </w:r>
+      <w:r>
+        <w:rPr>
+          <w:b/>
+          <w:bCs/>
+          <w:color w:val="0070C0"/>
+        </w:rPr>
+        <w:t>BY</w:t>
+      </w:r>
+      <w:r>
+        <w:rPr>
+          <w:b/>
+          <w:bCs/>
+        </w:rPr>
+        <w:t xml:space="preserve"> </w:t>
+      </w:r>
+      <w:r>
+        <w:rPr>
+          <w:b/>
+          <w:bCs/>
+          <w:color w:val="00B0F0"/>
+        </w:rPr>
+        <w:t>OR</w:t>
+      </w:r>
+      <w:r>
+        <w:rPr>
+          <w:b/>
+          <w:bCs/>
+        </w:rPr>
+        <w:t xml:space="preserve"> </w:t>
+      </w:r>
+      <w:r>
+        <w:rPr>
+          <w:b/>
+          <w:bCs/>
+          <w:color w:val="0070C0"/>
+        </w:rPr>
+        <w:t>FROM</w:t>
+      </w:r>
+      <w:r>
+        <w:rPr>
+          <w:b/>
+          <w:bCs/>
+        </w:rPr>
+        <w:t xml:space="preserve"> </w:t>
+      </w:r>
+      <w:r>
+        <w:rPr>
+          <w:b/>
+          <w:bCs/>
+          <w:color w:val="FF0000"/>
+        </w:rPr>
+        <w:t xml:space="preserve">ANY </w:t>
+      </w:r>
+      <w:r>
+        <w:rPr>
+          <w:b/>
+          <w:bCs/>
+          <w:color w:val="FF0000"/>
+        </w:rPr>
+        <w:t>PRIVATE ENTITY</w:t>
+      </w:r>
+      <w:r>
+        <w:rPr>
+          <w:b/>
+          <w:bCs/>
+        </w:rPr>
+        <w:t>(</w:t>
+      </w:r>
+      <w:r>
+        <w:rPr>
+          <w:b/>
+          <w:bCs/>
+          <w:color w:val="808080" w:themeColor="background1" w:themeShade="80"/>
+        </w:rPr>
+        <w:t>S</w:t>
+      </w:r>
+      <w:r>
+        <w:rPr>
+          <w:b/>
+          <w:bCs/>
+        </w:rPr>
+        <w:t>)</w:t>
+      </w:r>
+      <w:r>
+        <w:rPr>
+          <w:b/>
+          <w:bCs/>
+        </w:rPr>
+        <w:t xml:space="preserve"> </w:t>
+      </w:r>
+      <w:r>
+        <w:rPr>
+          <w:b/>
+          <w:bCs/>
+          <w:color w:val="00B0F0"/>
+        </w:rPr>
+        <w:t>OR</w:t>
+      </w:r>
+      <w:r>
+        <w:rPr>
+          <w:b/>
+          <w:bCs/>
+        </w:rPr>
+        <w:t xml:space="preserve"> </w:t>
+      </w:r>
+      <w:r>
+        <w:rPr>
+          <w:b/>
+          <w:bCs/>
+          <w:color w:val="FF0000"/>
+        </w:rPr>
+        <w:t xml:space="preserve">ANY </w:t>
+      </w:r>
+      <w:r>
+        <w:rPr>
+          <w:b/>
+          <w:bCs/>
+          <w:color w:val="FF0000"/>
+        </w:rPr>
+        <w:t>PRIVATE INDUSTRY</w:t>
+      </w:r>
+      <w:r>
+        <w:rPr>
+          <w:b/>
+          <w:bCs/>
+          <w:color w:val="FF0000"/>
+        </w:rPr>
+        <w:t xml:space="preserve"> EMPLOYEE</w:t>
+      </w:r>
+      <w:r>
+        <w:rPr>
+          <w:b/>
+          <w:bCs/>
+        </w:rPr>
+        <w:t>(</w:t>
+      </w:r>
+      <w:r>
+        <w:rPr>
+          <w:b/>
+          <w:bCs/>
+          <w:color w:val="808080" w:themeColor="background1" w:themeShade="80"/>
+        </w:rPr>
+        <w:t>S</w:t>
+      </w:r>
+      <w:r>
+        <w:rPr>
+          <w:b/>
+          <w:bCs/>
+        </w:rPr>
+        <w:t>)</w:t>
+      </w:r>
+      <w:r>
+        <w:rPr>
+          <w:b/>
+          <w:bCs/>
+        </w:rPr>
+        <w:t xml:space="preserve"> </w:t>
+      </w:r>
+      <w:r>
+        <w:rPr>
+          <w:b/>
+          <w:bCs/>
+          <w:color w:val="00B0F0"/>
+        </w:rPr>
+        <w:t>OR</w:t>
+      </w:r>
+      <w:r>
+        <w:rPr>
+          <w:b/>
+          <w:bCs/>
+        </w:rPr>
+        <w:t xml:space="preserve">  </w:t>
+      </w:r>
+      <w:r>
+        <w:rPr>
+          <w:b/>
+          <w:bCs/>
+        </w:rPr>
+        <w:t xml:space="preserve">  </w:t>
+      </w:r>
+      <w:r>
+        <w:rPr>
+          <w:b/>
+          <w:bCs/>
+        </w:rPr>
+        <w:t xml:space="preserve">                                                </w:t>
+      </w:r>
+      <w:r>
+        <w:rPr>
+          <w:b/>
+          <w:bCs/>
+          <w:color w:val="FF0000"/>
+        </w:rPr>
+        <w:t xml:space="preserve">ANY </w:t>
+      </w:r>
+      <w:r>
+        <w:rPr>
+          <w:b/>
+          <w:bCs/>
+          <w:color w:val="FF0000"/>
+        </w:rPr>
+        <w:t>MARKETING RESEARCH COMPANY</w:t>
+      </w:r>
+      <w:r>
+        <w:rPr>
+          <w:b/>
+          <w:bCs/>
+        </w:rPr>
+        <w:t>(</w:t>
+      </w:r>
+      <w:r>
+        <w:rPr>
+          <w:b/>
+          <w:bCs/>
+          <w:color w:val="808080" w:themeColor="background1" w:themeShade="80"/>
+        </w:rPr>
+        <w:t>S</w:t>
+      </w:r>
+      <w:r>
+        <w:rPr>
+          <w:b/>
+          <w:bCs/>
+        </w:rPr>
+        <w:t>)</w:t>
+      </w:r>
+      <w:r>
+        <w:rPr>
+          <w:b/>
+          <w:bCs/>
+        </w:rPr>
+        <w:t xml:space="preserve"> </w:t>
+      </w:r>
+      <w:r>
+        <w:rPr>
+          <w:b/>
+          <w:bCs/>
+          <w:color w:val="0070C0"/>
+        </w:rPr>
+        <w:t>TO</w:t>
+      </w:r>
+      <w:r>
+        <w:rPr>
+          <w:b/>
+          <w:bCs/>
+        </w:rPr>
+        <w:t xml:space="preserve"> </w:t>
+      </w:r>
+      <w:r>
+        <w:rPr>
+          <w:b/>
+          <w:bCs/>
+          <w:color w:val="FF0000"/>
+        </w:rPr>
+        <w:t xml:space="preserve">ANY </w:t>
+      </w:r>
+      <w:r>
+        <w:rPr>
+          <w:b/>
+          <w:bCs/>
+          <w:color w:val="FF0000"/>
+        </w:rPr>
+        <w:t>LARGER ORGANIZATION</w:t>
+      </w:r>
+      <w:r>
+        <w:rPr>
+          <w:b/>
+          <w:bCs/>
+        </w:rPr>
+        <w:t>(</w:t>
+      </w:r>
+      <w:r>
+        <w:rPr>
+          <w:b/>
+          <w:bCs/>
+          <w:color w:val="808080" w:themeColor="background1" w:themeShade="80"/>
+        </w:rPr>
+        <w:t>S</w:t>
+      </w:r>
+      <w:r>
+        <w:rPr>
+          <w:b/>
+          <w:bCs/>
+        </w:rPr>
+        <w:t>)</w:t>
       </w:r>
       <w:r>
         <w:rPr>
@@ -28145,15 +28125,15 @@
           <w:bCs/>
           <w:color w:val="FF0000"/>
         </w:rPr>
-        <w:t>S</w:t>
-      </w:r>
-      <w:r>
-        <w:rPr>
-          <w:b/>
-          <w:bCs/>
-          <w:color w:val="FF0000"/>
-        </w:rPr>
-        <w:t>CAPEGOATING</w:t>
+        <w:t>SARBANES-OXLEY ACT</w:t>
+      </w:r>
+      <w:r>
+        <w:rPr>
+          <w:b/>
+          <w:bCs/>
+          <w:color w:val="FF0000"/>
+        </w:rPr>
+        <w:t xml:space="preserve"> VIOLATION</w:t>
       </w:r>
       <w:r>
         <w:rPr>
@@ -28198,7 +28178,15 @@
           <w:bCs/>
           <w:color w:val="FF0000"/>
         </w:rPr>
-        <w:t>SECLUSION</w:t>
+        <w:t>S</w:t>
+      </w:r>
+      <w:r>
+        <w:rPr>
+          <w:b/>
+          <w:bCs/>
+          <w:color w:val="FF0000"/>
+        </w:rPr>
+        <w:t>CAPEGOATING</w:t>
       </w:r>
       <w:r>
         <w:rPr>
@@ -28243,7 +28231,7 @@
           <w:bCs/>
           <w:color w:val="FF0000"/>
         </w:rPr>
-        <w:t>SEDITION</w:t>
+        <w:t>SECLUSION</w:t>
       </w:r>
       <w:r>
         <w:rPr>
@@ -28288,149 +28276,7 @@
           <w:bCs/>
           <w:color w:val="FF0000"/>
         </w:rPr>
-        <w:t>S</w:t>
-      </w:r>
-      <w:r>
-        <w:rPr>
-          <w:b/>
-          <w:bCs/>
-          <w:color w:val="FF0000"/>
-        </w:rPr>
-        <w:t>HOWING POLICE VEHICLE</w:t>
-      </w:r>
-      <w:r>
-        <w:rPr>
-          <w:b/>
-          <w:bCs/>
-        </w:rPr>
-        <w:t>(</w:t>
-      </w:r>
-      <w:r>
-        <w:rPr>
-          <w:b/>
-          <w:bCs/>
-          <w:color w:val="808080" w:themeColor="background1" w:themeShade="80"/>
-        </w:rPr>
-        <w:t>S</w:t>
-      </w:r>
-      <w:r>
-        <w:rPr>
-          <w:b/>
-          <w:bCs/>
-        </w:rPr>
-        <w:t>)</w:t>
-      </w:r>
-      <w:r>
-        <w:rPr>
-          <w:b/>
-          <w:bCs/>
-        </w:rPr>
-        <w:t xml:space="preserve"> </w:t>
-      </w:r>
-      <w:r>
-        <w:rPr>
-          <w:b/>
-          <w:bCs/>
-          <w:color w:val="00B0F0"/>
-        </w:rPr>
-        <w:t>OR</w:t>
-      </w:r>
-      <w:r>
-        <w:rPr>
-          <w:b/>
-          <w:bCs/>
-        </w:rPr>
-        <w:t xml:space="preserve"> </w:t>
-      </w:r>
-      <w:r>
-        <w:rPr>
-          <w:b/>
-          <w:bCs/>
-          <w:color w:val="FF0000"/>
-        </w:rPr>
-        <w:t>ANY POLICE OFFICER</w:t>
-      </w:r>
-      <w:r>
-        <w:rPr>
-          <w:b/>
-          <w:bCs/>
-        </w:rPr>
-        <w:t>(</w:t>
-      </w:r>
-      <w:r>
-        <w:rPr>
-          <w:b/>
-          <w:bCs/>
-          <w:color w:val="808080" w:themeColor="background1" w:themeShade="80"/>
-        </w:rPr>
-        <w:t>S</w:t>
-      </w:r>
-      <w:r>
-        <w:rPr>
-          <w:b/>
-          <w:bCs/>
-        </w:rPr>
-        <w:t>)</w:t>
-      </w:r>
-      <w:r>
-        <w:rPr>
-          <w:b/>
-          <w:bCs/>
-        </w:rPr>
-        <w:t xml:space="preserve"> </w:t>
-      </w:r>
-      <w:r>
-        <w:rPr>
-          <w:b/>
-          <w:bCs/>
-          <w:color w:val="0070C0"/>
-        </w:rPr>
-        <w:t>TO</w:t>
-      </w:r>
-      <w:r>
-        <w:rPr>
-          <w:b/>
-          <w:bCs/>
-        </w:rPr>
-        <w:t xml:space="preserve"> </w:t>
-      </w:r>
-      <w:r>
-        <w:rPr>
-          <w:b/>
-          <w:bCs/>
-          <w:color w:val="7030A0"/>
-        </w:rPr>
-        <w:t>MAKE</w:t>
-      </w:r>
-      <w:r>
-        <w:rPr>
-          <w:b/>
-          <w:bCs/>
-        </w:rPr>
-        <w:t xml:space="preserve"> </w:t>
-      </w:r>
-      <w:r>
-        <w:rPr>
-          <w:b/>
-          <w:bCs/>
-          <w:color w:val="FF0000"/>
-        </w:rPr>
-        <w:t>ANY SCHIZOPHRENIA</w:t>
-      </w:r>
-      <w:r>
-        <w:rPr>
-          <w:b/>
-          <w:bCs/>
-        </w:rPr>
-        <w:t xml:space="preserve"> </w:t>
-      </w:r>
-      <w:r>
-        <w:rPr>
-          <w:b/>
-          <w:bCs/>
-          <w:color w:val="00B050"/>
-        </w:rPr>
-        <w:t>WORSE</w:t>
+        <w:t>SEDITION</w:t>
       </w:r>
       <w:r>
         <w:rPr>
@@ -28483,6 +28329,193 @@
           <w:bCs/>
           <w:color w:val="FF0000"/>
         </w:rPr>
+        <w:t>HOWING POLICE VEHICLE</w:t>
+      </w:r>
+      <w:r>
+        <w:rPr>
+          <w:b/>
+          <w:bCs/>
+        </w:rPr>
+        <w:t>(</w:t>
+      </w:r>
+      <w:r>
+        <w:rPr>
+          <w:b/>
+          <w:bCs/>
+          <w:color w:val="808080" w:themeColor="background1" w:themeShade="80"/>
+        </w:rPr>
+        <w:t>S</w:t>
+      </w:r>
+      <w:r>
+        <w:rPr>
+          <w:b/>
+          <w:bCs/>
+        </w:rPr>
+        <w:t>)</w:t>
+      </w:r>
+      <w:r>
+        <w:rPr>
+          <w:b/>
+          <w:bCs/>
+        </w:rPr>
+        <w:t xml:space="preserve"> </w:t>
+      </w:r>
+      <w:r>
+        <w:rPr>
+          <w:b/>
+          <w:bCs/>
+          <w:color w:val="00B0F0"/>
+        </w:rPr>
+        <w:t>OR</w:t>
+      </w:r>
+      <w:r>
+        <w:rPr>
+          <w:b/>
+          <w:bCs/>
+        </w:rPr>
+        <w:t xml:space="preserve"> </w:t>
+      </w:r>
+      <w:r>
+        <w:rPr>
+          <w:b/>
+          <w:bCs/>
+          <w:color w:val="FF0000"/>
+        </w:rPr>
+        <w:t>ANY POLICE OFFICER</w:t>
+      </w:r>
+      <w:r>
+        <w:rPr>
+          <w:b/>
+          <w:bCs/>
+        </w:rPr>
+        <w:t>(</w:t>
+      </w:r>
+      <w:r>
+        <w:rPr>
+          <w:b/>
+          <w:bCs/>
+          <w:color w:val="808080" w:themeColor="background1" w:themeShade="80"/>
+        </w:rPr>
+        <w:t>S</w:t>
+      </w:r>
+      <w:r>
+        <w:rPr>
+          <w:b/>
+          <w:bCs/>
+        </w:rPr>
+        <w:t>)</w:t>
+      </w:r>
+      <w:r>
+        <w:rPr>
+          <w:b/>
+          <w:bCs/>
+        </w:rPr>
+        <w:t xml:space="preserve"> </w:t>
+      </w:r>
+      <w:r>
+        <w:rPr>
+          <w:b/>
+          <w:bCs/>
+          <w:color w:val="0070C0"/>
+        </w:rPr>
+        <w:t>TO</w:t>
+      </w:r>
+      <w:r>
+        <w:rPr>
+          <w:b/>
+          <w:bCs/>
+        </w:rPr>
+        <w:t xml:space="preserve"> </w:t>
+      </w:r>
+      <w:r>
+        <w:rPr>
+          <w:b/>
+          <w:bCs/>
+          <w:color w:val="7030A0"/>
+        </w:rPr>
+        <w:t>MAKE</w:t>
+      </w:r>
+      <w:r>
+        <w:rPr>
+          <w:b/>
+          <w:bCs/>
+        </w:rPr>
+        <w:t xml:space="preserve"> </w:t>
+      </w:r>
+      <w:r>
+        <w:rPr>
+          <w:b/>
+          <w:bCs/>
+          <w:color w:val="FF0000"/>
+        </w:rPr>
+        <w:t>ANY SCHIZOPHRENIA</w:t>
+      </w:r>
+      <w:r>
+        <w:rPr>
+          <w:b/>
+          <w:bCs/>
+        </w:rPr>
+        <w:t xml:space="preserve"> </w:t>
+      </w:r>
+      <w:r>
+        <w:rPr>
+          <w:b/>
+          <w:bCs/>
+          <w:color w:val="00B050"/>
+        </w:rPr>
+        <w:t>WORSE</w:t>
+      </w:r>
+      <w:r>
+        <w:rPr>
+          <w:b/>
+          <w:bCs/>
+        </w:rPr>
+        <w:t>;</w:t>
+      </w:r>
+    </w:p>
+    <w:p>
+      <w:pPr>
+        <w:ind w:left="720"/>
+        <w:jc w:val="both"/>
+        <w:rPr>
+          <w:b/>
+          <w:bCs/>
+        </w:rPr>
+      </w:pPr>
+      <w:r>
+        <w:rPr>
+          <w:u w:val="single"/>
+        </w:rPr>
+        <w:t>PREVENTION SECURITY SYSTEM</w:t>
+      </w:r>
+      <w:r>
+        <w:t>:</w:t>
+      </w:r>
+      <w:r>
+        <w:t xml:space="preserve"> </w:t>
+      </w:r>
+      <w:r>
+        <w:rPr>
+          <w:b/>
+          <w:bCs/>
+          <w:color w:val="FF0000"/>
+        </w:rPr>
+        <w:t xml:space="preserve">ANY </w:t>
+      </w:r>
+      <w:r>
+        <w:rPr>
+          <w:b/>
+          <w:bCs/>
+          <w:color w:val="FF0000"/>
+        </w:rPr>
+        <w:t>S</w:t>
+      </w:r>
+      <w:r>
+        <w:rPr>
+          <w:b/>
+          <w:bCs/>
+          <w:color w:val="FF0000"/>
+        </w:rPr>
         <w:t>INISTER ACTION</w:t>
       </w:r>
       <w:r>
@@ -28566,6 +28599,59 @@
           <w:bCs/>
         </w:rPr>
         <w:t>)</w:t>
+      </w:r>
+      <w:r>
+        <w:rPr>
+          <w:b/>
+          <w:bCs/>
+        </w:rPr>
+        <w:t>;</w:t>
+      </w:r>
+    </w:p>
+    <w:p>
+      <w:pPr>
+        <w:ind w:left="720"/>
+        <w:jc w:val="both"/>
+        <w:rPr>
+          <w:b/>
+          <w:bCs/>
+        </w:rPr>
+      </w:pPr>
+      <w:r>
+        <w:rPr>
+          <w:u w:val="single"/>
+        </w:rPr>
+        <w:t>PREVENTION SECURITY SYSTEM</w:t>
+      </w:r>
+      <w:r>
+        <w:t>:</w:t>
+      </w:r>
+      <w:r>
+        <w:t xml:space="preserve"> </w:t>
+      </w:r>
+      <w:r>
+        <w:rPr>
+          <w:b/>
+          <w:bCs/>
+          <w:color w:val="FF0000"/>
+        </w:rPr>
+        <w:t xml:space="preserve">ANY </w:t>
+      </w:r>
+      <w:r>
+        <w:rPr>
+          <w:b/>
+          <w:bCs/>
+          <w:color w:val="FF0000"/>
+        </w:rPr>
+        <w:t>S</w:t>
+      </w:r>
+      <w:r>
+        <w:rPr>
+          <w:b/>
+          <w:bCs/>
+          <w:color w:val="FF0000"/>
+        </w:rPr>
+        <w:t>LAYING</w:t>
       </w:r>
       <w:r>
         <w:rPr>

</xml_diff>

<commit_message>
Update 11/13/2023 10:34AM EST
Update as of 10:34AM EST on 11/13/2023.
</commit_message>
<xml_diff>
--- a/20231113 - Global United Defense, Inc. - Crime Prevention Security Systems - v1.0.2.1.docx
+++ b/20231113 - Global United Defense, Inc. - Crime Prevention Security Systems - v1.0.2.1.docx
@@ -203,7 +203,7 @@
           <w:sz w:val="28"/>
           <w:szCs w:val="28"/>
         </w:rPr>
-        <w:t>11/13/2023 10:31:49 AM</w:t>
+        <w:t>11/13/2023 10:33:46 AM</w:t>
       </w:r>
     </w:p>
     <w:p>
@@ -28643,15 +28643,7 @@
           <w:bCs/>
           <w:color w:val="FF0000"/>
         </w:rPr>
-        <w:t>S</w:t>
-      </w:r>
-      <w:r>
-        <w:rPr>
-          <w:b/>
-          <w:bCs/>
-          <w:color w:val="FF0000"/>
-        </w:rPr>
-        <w:t>LAYING</w:t>
+        <w:t>SLAYING</w:t>
       </w:r>
       <w:r>
         <w:rPr>
@@ -36966,6 +36958,89 @@
           <w:color w:val="FF0000"/>
         </w:rPr>
         <w:t>VIOLENCE</w:t>
+      </w:r>
+      <w:r>
+        <w:rPr>
+          <w:b/>
+          <w:bCs/>
+        </w:rPr>
+        <w:t>;</w:t>
+      </w:r>
+    </w:p>
+    <w:p>
+      <w:pPr>
+        <w:ind w:left="720"/>
+        <w:jc w:val="both"/>
+        <w:rPr>
+          <w:b/>
+          <w:bCs/>
+        </w:rPr>
+      </w:pPr>
+      <w:r>
+        <w:rPr>
+          <w:u w:val="single"/>
+        </w:rPr>
+        <w:t>PREVENTION SECURITY SYSTEM</w:t>
+      </w:r>
+      <w:r>
+        <w:t>:</w:t>
+      </w:r>
+      <w:r>
+        <w:t xml:space="preserve"> </w:t>
+      </w:r>
+      <w:r>
+        <w:rPr>
+          <w:b/>
+          <w:bCs/>
+          <w:color w:val="FF0000"/>
+        </w:rPr>
+        <w:t xml:space="preserve">ANY </w:t>
+      </w:r>
+      <w:r>
+        <w:rPr>
+          <w:b/>
+          <w:bCs/>
+          <w:color w:val="FF0000"/>
+        </w:rPr>
+        <w:t>VI</w:t>
+      </w:r>
+      <w:r>
+        <w:rPr>
+          <w:b/>
+          <w:bCs/>
+          <w:color w:val="FF0000"/>
+        </w:rPr>
+        <w:t>RTUAL GHOST ATTACK</w:t>
+      </w:r>
+      <w:r>
+        <w:rPr>
+          <w:b/>
+          <w:bCs/>
+        </w:rPr>
+        <w:t xml:space="preserve"> </w:t>
+      </w:r>
+      <w:r>
+        <w:rPr>
+          <w:b/>
+          <w:bCs/>
+          <w:color w:val="0070C0"/>
+        </w:rPr>
+        <w:t>TOWARDS</w:t>
+      </w:r>
+      <w:r>
+        <w:rPr>
+          <w:b/>
+          <w:bCs/>
+        </w:rPr>
+        <w:t xml:space="preserve">                                                 </w:t>
+      </w:r>
+      <w:r>
+        <w:rPr>
+          <w:b/>
+          <w:bCs/>
+          <w:color w:val="FF0000"/>
+        </w:rPr>
+        <w:t>ANY INNOCENT PERSON</w:t>
       </w:r>
       <w:r>
         <w:rPr>

</xml_diff>